<commit_message>
Fixed copy and paste error in c&p
</commit_message>
<xml_diff>
--- a/Current_and_Pending_RWG.docx
+++ b/Current_and_Pending_RWG.docx
@@ -546,7 +546,7 @@
           <w:color w:val="000000"/>
         </w:rPr>
         <w:tab/>
-        <w:t>$428</w:t>
+        <w:t>$310</w:t>
       </w:r>
       <w:r>
         <w:rPr>
@@ -609,30 +609,30 @@
           <w:color w:val="000000"/>
         </w:rPr>
       </w:pPr>
-    </w:p>
-    <w:p>
-      <w:pPr>
-        <w:ind w:left="360"/>
-        <w:rPr>
-          <w:color w:val="000000"/>
-        </w:rPr>
-      </w:pPr>
-    </w:p>
-    <w:p>
-      <w:pPr>
-        <w:ind w:left="360"/>
-        <w:rPr>
-          <w:color w:val="000000"/>
-        </w:rPr>
-      </w:pPr>
-      <w:r>
-        <w:rPr>
-          <w:color w:val="000000"/>
-        </w:rPr>
-        <w:t xml:space="preserve">* R.W. Grout’s salary is drawn from a combination of direct and indirect funding to support NREL programs in line with EERE objectives. In the event of over-subscription R.W. Grout will reduce his participation in these activities in order to commit to the objectives of this proposal. </w:t>
-      </w:r>
       <w:bookmarkStart w:id="0" w:name="_GoBack"/>
       <w:bookmarkEnd w:id="0"/>
+    </w:p>
+    <w:p>
+      <w:pPr>
+        <w:ind w:left="360"/>
+        <w:rPr>
+          <w:color w:val="000000"/>
+        </w:rPr>
+      </w:pPr>
+    </w:p>
+    <w:p>
+      <w:pPr>
+        <w:ind w:left="360"/>
+        <w:rPr>
+          <w:color w:val="000000"/>
+        </w:rPr>
+      </w:pPr>
+      <w:r>
+        <w:rPr>
+          <w:color w:val="000000"/>
+        </w:rPr>
+        <w:t xml:space="preserve">* R.W. Grout’s salary is drawn from a combination of direct and indirect funding to support NREL programs in line with EERE objectives. In the event of over-subscription R.W. Grout will reduce his participation in these activities in order to commit to the objectives of this proposal. </w:t>
+      </w:r>
     </w:p>
     <w:sectPr>
       <w:footnotePr>

</xml_diff>